<commit_message>
report changed after dls fix
</commit_message>
<xml_diff>
--- a/report/report.docx
+++ b/report/report.docx
@@ -6370,7 +6370,17 @@
                                 <w:szCs w:val="20"/>
                                 <w:lang w:bidi="fa-IR"/>
                               </w:rPr>
-                              <w:t>Expanded nodes: 68192596</w:t>
+                              <w:t>Expanded nodes: 6819259</w:t>
+                            </w:r>
+                            <w:r>
+                              <w:rPr>
+                                <w:rFonts w:ascii="Courier New" w:hAnsi="Courier New" w:cs="Courier New"/>
+                                <w:color w:val="000000"/>
+                                <w:sz w:val="20"/>
+                                <w:szCs w:val="20"/>
+                                <w:lang w:bidi="fa-IR"/>
+                              </w:rPr>
+                              <w:t>7</w:t>
                             </w:r>
                           </w:p>
                           <w:p>
@@ -6905,7 +6915,17 @@
                           <w:szCs w:val="20"/>
                           <w:lang w:bidi="fa-IR"/>
                         </w:rPr>
-                        <w:t>Expanded nodes: 68192596</w:t>
+                        <w:t>Expanded nodes: 6819259</w:t>
+                      </w:r>
+                      <w:r>
+                        <w:rPr>
+                          <w:rFonts w:ascii="Courier New" w:hAnsi="Courier New" w:cs="Courier New"/>
+                          <w:color w:val="000000"/>
+                          <w:sz w:val="20"/>
+                          <w:szCs w:val="20"/>
+                          <w:lang w:bidi="fa-IR"/>
+                        </w:rPr>
+                        <w:t>7</w:t>
                       </w:r>
                     </w:p>
                     <w:p>
@@ -14240,6 +14260,7 @@
     <w:rsid w:val="0072209A"/>
     <w:rsid w:val="007544A7"/>
     <w:rsid w:val="007C1647"/>
+    <w:rsid w:val="007C17EB"/>
     <w:rsid w:val="007D68B6"/>
     <w:rsid w:val="008258F9"/>
     <w:rsid w:val="00912D4C"/>

</xml_diff>